<commit_message>
Updated images in Wireframes.docx
</commit_message>
<xml_diff>
--- a/Wireframes/Wireframes.docx
+++ b/Wireframes/Wireframes.docx
@@ -49,10 +49,10 @@
           <w:noProof/>
         </w:rPr>
         <w:drawing>
-          <wp:inline distT="0" distB="0" distL="0" distR="0" wp14:anchorId="3BDCCB6F" wp14:editId="207547E7">
-            <wp:extent cx="2461755" cy="3398292"/>
-            <wp:effectExtent l="0" t="0" r="0" b="0"/>
-            <wp:docPr id="8" name="Picture 8"/>
+          <wp:inline distT="0" distB="0" distL="0" distR="0" wp14:anchorId="12B6EA19" wp14:editId="34A95523">
+            <wp:extent cx="2408829" cy="3401882"/>
+            <wp:effectExtent l="0" t="0" r="0" b="8255"/>
+            <wp:docPr id="3" name="Picture 3"/>
             <wp:cNvGraphicFramePr>
               <a:graphicFrameLocks xmlns:a="http://schemas.openxmlformats.org/drawingml/2006/main" noChangeAspect="1"/>
             </wp:cNvGraphicFramePr>
@@ -72,7 +72,7 @@
                   <pic:spPr>
                     <a:xfrm>
                       <a:off x="0" y="0"/>
-                      <a:ext cx="2462820" cy="3399762"/>
+                      <a:ext cx="2409719" cy="3403139"/>
                     </a:xfrm>
                     <a:prstGeom prst="rect">
                       <a:avLst/>
@@ -329,10 +329,10 @@
           <w:noProof/>
         </w:rPr>
         <w:drawing>
-          <wp:inline distT="0" distB="0" distL="0" distR="0" wp14:anchorId="79DA1E61" wp14:editId="1F2167B7">
-            <wp:extent cx="3058192" cy="3125337"/>
-            <wp:effectExtent l="0" t="0" r="8890" b="0"/>
-            <wp:docPr id="10" name="Picture 10"/>
+          <wp:inline distT="0" distB="0" distL="0" distR="0" wp14:anchorId="78ABFFF6" wp14:editId="798783DD">
+            <wp:extent cx="3664770" cy="3200400"/>
+            <wp:effectExtent l="0" t="0" r="0" b="0"/>
+            <wp:docPr id="14" name="Picture 14"/>
             <wp:cNvGraphicFramePr>
               <a:graphicFrameLocks xmlns:a="http://schemas.openxmlformats.org/drawingml/2006/main" noChangeAspect="1"/>
             </wp:cNvGraphicFramePr>
@@ -352,7 +352,7 @@
                   <pic:spPr>
                     <a:xfrm>
                       <a:off x="0" y="0"/>
-                      <a:ext cx="3057573" cy="3124704"/>
+                      <a:ext cx="3678681" cy="3212549"/>
                     </a:xfrm>
                     <a:prstGeom prst="rect">
                       <a:avLst/>
@@ -610,6 +610,14 @@
         <w:lastRenderedPageBreak/>
         <w:t>Accept or Reject Ride</w:t>
       </w:r>
+      <w:r>
+        <w:rPr>
+          <w:b/>
+          <w:sz w:val="24"/>
+          <w:szCs w:val="24"/>
+        </w:rPr>
+        <w:t xml:space="preserve"> (Driver)</w:t>
+      </w:r>
     </w:p>
     <w:p>
       <w:pPr>
@@ -676,6 +684,30 @@
         </w:rPr>
         <w:t>Ride Accepted</w:t>
       </w:r>
+      <w:r>
+        <w:rPr>
+          <w:b/>
+          <w:sz w:val="24"/>
+          <w:szCs w:val="24"/>
+        </w:rPr>
+        <w:t xml:space="preserve"> </w:t>
+      </w:r>
+      <w:r>
+        <w:rPr>
+          <w:b/>
+          <w:sz w:val="24"/>
+          <w:szCs w:val="24"/>
+        </w:rPr>
+        <w:t xml:space="preserve">by driver </w:t>
+      </w:r>
+      <w:r>
+        <w:rPr>
+          <w:b/>
+          <w:sz w:val="24"/>
+          <w:szCs w:val="24"/>
+        </w:rPr>
+        <w:t>(User)</w:t>
+      </w:r>
     </w:p>
     <w:p>
       <w:pPr>
@@ -690,10 +722,10 @@
           <w:noProof/>
         </w:rPr>
         <w:drawing>
-          <wp:inline distT="0" distB="0" distL="0" distR="0" wp14:anchorId="6E36E950" wp14:editId="4BA1A1D1">
-            <wp:extent cx="3547824" cy="3582538"/>
+          <wp:inline distT="0" distB="0" distL="0" distR="0" wp14:anchorId="66CED386" wp14:editId="2795AE06">
+            <wp:extent cx="4121624" cy="3493827"/>
             <wp:effectExtent l="0" t="0" r="0" b="0"/>
-            <wp:docPr id="4" name="Picture 4"/>
+            <wp:docPr id="19" name="Picture 19"/>
             <wp:cNvGraphicFramePr>
               <a:graphicFrameLocks xmlns:a="http://schemas.openxmlformats.org/drawingml/2006/main" noChangeAspect="1"/>
             </wp:cNvGraphicFramePr>
@@ -713,7 +745,7 @@
                   <pic:spPr>
                     <a:xfrm>
                       <a:off x="0" y="0"/>
-                      <a:ext cx="3556839" cy="3591641"/>
+                      <a:ext cx="4124756" cy="3496482"/>
                     </a:xfrm>
                     <a:prstGeom prst="rect">
                       <a:avLst/>
@@ -767,15 +799,16 @@
           <w:sz w:val="40"/>
         </w:rPr>
       </w:pPr>
+      <w:bookmarkStart w:id="0" w:name="_GoBack"/>
       <w:r>
         <w:rPr>
           <w:noProof/>
         </w:rPr>
         <w:drawing>
-          <wp:inline distT="0" distB="0" distL="0" distR="0" wp14:anchorId="35525F40" wp14:editId="568D7F5D">
-            <wp:extent cx="2326943" cy="3433082"/>
-            <wp:effectExtent l="0" t="0" r="0" b="0"/>
-            <wp:docPr id="6" name="Picture 6"/>
+          <wp:inline distT="0" distB="0" distL="0" distR="0" wp14:anchorId="49037E66" wp14:editId="090CA3D4">
+            <wp:extent cx="2252442" cy="3425588"/>
+            <wp:effectExtent l="0" t="0" r="0" b="3810"/>
+            <wp:docPr id="22" name="Picture 22"/>
             <wp:cNvGraphicFramePr>
               <a:graphicFrameLocks xmlns:a="http://schemas.openxmlformats.org/drawingml/2006/main" noChangeAspect="1"/>
             </wp:cNvGraphicFramePr>
@@ -795,7 +828,7 @@
                   <pic:spPr>
                     <a:xfrm>
                       <a:off x="0" y="0"/>
-                      <a:ext cx="2329230" cy="3436457"/>
+                      <a:ext cx="2252443" cy="3425589"/>
                     </a:xfrm>
                     <a:prstGeom prst="rect">
                       <a:avLst/>
@@ -807,6 +840,7 @@
           </wp:inline>
         </w:drawing>
       </w:r>
+      <w:bookmarkEnd w:id="0"/>
     </w:p>
     <w:p>
       <w:pPr>
@@ -913,32 +947,7 @@
           <w:szCs w:val="24"/>
         </w:rPr>
         <w:lastRenderedPageBreak/>
-        <w:t>Thank you for riding</w:t>
-      </w:r>
-      <w:r>
-        <w:rPr>
-          <w:b/>
-          <w:sz w:val="24"/>
-          <w:szCs w:val="24"/>
-        </w:rPr>
-        <w:t xml:space="preserve"> with fare (User and Driver)</w:t>
-      </w:r>
-    </w:p>
-    <w:p>
-      <w:pPr>
-        <w:rPr>
-          <w:b/>
-          <w:sz w:val="24"/>
-          <w:szCs w:val="24"/>
-        </w:rPr>
-      </w:pPr>
-      <w:r>
-        <w:rPr>
-          <w:b/>
-          <w:sz w:val="24"/>
-          <w:szCs w:val="24"/>
-        </w:rPr>
-        <w:t>User:</w:t>
+        <w:t>User code authentication (Driver)</w:t>
       </w:r>
     </w:p>
     <w:p>
@@ -955,10 +964,10 @@
           <w:noProof/>
         </w:rPr>
         <w:drawing>
-          <wp:inline distT="0" distB="0" distL="0" distR="0" wp14:anchorId="72E2974E" wp14:editId="79D392F4">
-            <wp:extent cx="2326943" cy="3717255"/>
-            <wp:effectExtent l="0" t="0" r="0" b="0"/>
-            <wp:docPr id="16" name="Picture 16"/>
+          <wp:inline distT="0" distB="0" distL="0" distR="0" wp14:anchorId="538A906D" wp14:editId="05D38403">
+            <wp:extent cx="2786703" cy="4053385"/>
+            <wp:effectExtent l="0" t="0" r="0" b="4445"/>
+            <wp:docPr id="20" name="Picture 20"/>
             <wp:cNvGraphicFramePr>
               <a:graphicFrameLocks xmlns:a="http://schemas.openxmlformats.org/drawingml/2006/main" noChangeAspect="1"/>
             </wp:cNvGraphicFramePr>
@@ -978,7 +987,7 @@
                   <pic:spPr>
                     <a:xfrm>
                       <a:off x="0" y="0"/>
-                      <a:ext cx="2327670" cy="3718416"/>
+                      <a:ext cx="2788596" cy="4056138"/>
                     </a:xfrm>
                     <a:prstGeom prst="rect">
                       <a:avLst/>
@@ -1005,7 +1014,15 @@
           <w:sz w:val="24"/>
           <w:szCs w:val="24"/>
         </w:rPr>
-        <w:t>Driver:</w:t>
+        <w:t>Route Map and details</w:t>
+      </w:r>
+      <w:r>
+        <w:rPr>
+          <w:b/>
+          <w:sz w:val="24"/>
+          <w:szCs w:val="24"/>
+        </w:rPr>
+        <w:t xml:space="preserve"> (Driver)</w:t>
       </w:r>
     </w:p>
     <w:p>
@@ -1017,16 +1034,15 @@
           <w:szCs w:val="24"/>
         </w:rPr>
       </w:pPr>
-      <w:bookmarkStart w:id="0" w:name="_GoBack"/>
       <w:r>
         <w:rPr>
           <w:noProof/>
         </w:rPr>
         <w:drawing>
-          <wp:inline distT="0" distB="0" distL="0" distR="0" wp14:anchorId="6D6EA1D8" wp14:editId="697B1ED7">
-            <wp:extent cx="3630305" cy="3235298"/>
-            <wp:effectExtent l="0" t="0" r="8255" b="3810"/>
-            <wp:docPr id="17" name="Picture 17"/>
+          <wp:inline distT="0" distB="0" distL="0" distR="0" wp14:anchorId="6780A7C8" wp14:editId="3197C6BB">
+            <wp:extent cx="3336878" cy="3190411"/>
+            <wp:effectExtent l="0" t="0" r="0" b="0"/>
+            <wp:docPr id="18" name="Picture 18"/>
             <wp:cNvGraphicFramePr>
               <a:graphicFrameLocks xmlns:a="http://schemas.openxmlformats.org/drawingml/2006/main" noChangeAspect="1"/>
             </wp:cNvGraphicFramePr>
@@ -1046,6 +1062,166 @@
                   <pic:spPr>
                     <a:xfrm>
                       <a:off x="0" y="0"/>
+                      <a:ext cx="3343475" cy="3196719"/>
+                    </a:xfrm>
+                    <a:prstGeom prst="rect">
+                      <a:avLst/>
+                    </a:prstGeom>
+                  </pic:spPr>
+                </pic:pic>
+              </a:graphicData>
+            </a:graphic>
+          </wp:inline>
+        </w:drawing>
+      </w:r>
+    </w:p>
+    <w:p>
+      <w:pPr>
+        <w:rPr>
+          <w:b/>
+          <w:sz w:val="24"/>
+          <w:szCs w:val="24"/>
+        </w:rPr>
+      </w:pPr>
+      <w:r>
+        <w:rPr>
+          <w:b/>
+          <w:sz w:val="24"/>
+          <w:szCs w:val="24"/>
+        </w:rPr>
+        <w:lastRenderedPageBreak/>
+        <w:t>Thank you for riding</w:t>
+      </w:r>
+      <w:r>
+        <w:rPr>
+          <w:b/>
+          <w:sz w:val="24"/>
+          <w:szCs w:val="24"/>
+        </w:rPr>
+        <w:t xml:space="preserve"> with fare (User and Driver)</w:t>
+      </w:r>
+    </w:p>
+    <w:p>
+      <w:pPr>
+        <w:rPr>
+          <w:b/>
+          <w:sz w:val="24"/>
+          <w:szCs w:val="24"/>
+        </w:rPr>
+      </w:pPr>
+      <w:r>
+        <w:rPr>
+          <w:b/>
+          <w:sz w:val="24"/>
+          <w:szCs w:val="24"/>
+        </w:rPr>
+        <w:t>User:</w:t>
+      </w:r>
+    </w:p>
+    <w:p>
+      <w:pPr>
+        <w:jc w:val="center"/>
+        <w:rPr>
+          <w:b/>
+          <w:sz w:val="24"/>
+          <w:szCs w:val="24"/>
+        </w:rPr>
+      </w:pPr>
+      <w:r>
+        <w:rPr>
+          <w:noProof/>
+        </w:rPr>
+        <w:drawing>
+          <wp:inline distT="0" distB="0" distL="0" distR="0" wp14:anchorId="72E2974E" wp14:editId="79D392F4">
+            <wp:extent cx="2326943" cy="3717255"/>
+            <wp:effectExtent l="0" t="0" r="0" b="0"/>
+            <wp:docPr id="16" name="Picture 16"/>
+            <wp:cNvGraphicFramePr>
+              <a:graphicFrameLocks xmlns:a="http://schemas.openxmlformats.org/drawingml/2006/main" noChangeAspect="1"/>
+            </wp:cNvGraphicFramePr>
+            <a:graphic xmlns:a="http://schemas.openxmlformats.org/drawingml/2006/main">
+              <a:graphicData uri="http://schemas.openxmlformats.org/drawingml/2006/picture">
+                <pic:pic xmlns:pic="http://schemas.openxmlformats.org/drawingml/2006/picture">
+                  <pic:nvPicPr>
+                    <pic:cNvPr id="0" name=""/>
+                    <pic:cNvPicPr/>
+                  </pic:nvPicPr>
+                  <pic:blipFill>
+                    <a:blip r:embed="rId21"/>
+                    <a:stretch>
+                      <a:fillRect/>
+                    </a:stretch>
+                  </pic:blipFill>
+                  <pic:spPr>
+                    <a:xfrm>
+                      <a:off x="0" y="0"/>
+                      <a:ext cx="2327670" cy="3718416"/>
+                    </a:xfrm>
+                    <a:prstGeom prst="rect">
+                      <a:avLst/>
+                    </a:prstGeom>
+                  </pic:spPr>
+                </pic:pic>
+              </a:graphicData>
+            </a:graphic>
+          </wp:inline>
+        </w:drawing>
+      </w:r>
+    </w:p>
+    <w:p>
+      <w:pPr>
+        <w:rPr>
+          <w:b/>
+          <w:sz w:val="24"/>
+          <w:szCs w:val="24"/>
+        </w:rPr>
+      </w:pPr>
+      <w:r>
+        <w:rPr>
+          <w:b/>
+          <w:sz w:val="24"/>
+          <w:szCs w:val="24"/>
+        </w:rPr>
+        <w:t>Driver:</w:t>
+      </w:r>
+    </w:p>
+    <w:p>
+      <w:pPr>
+        <w:jc w:val="center"/>
+        <w:rPr>
+          <w:b/>
+          <w:sz w:val="24"/>
+          <w:szCs w:val="24"/>
+        </w:rPr>
+      </w:pPr>
+      <w:r>
+        <w:rPr>
+          <w:noProof/>
+        </w:rPr>
+        <w:drawing>
+          <wp:inline distT="0" distB="0" distL="0" distR="0" wp14:anchorId="6D6EA1D8" wp14:editId="697B1ED7">
+            <wp:extent cx="3630305" cy="3235298"/>
+            <wp:effectExtent l="0" t="0" r="8255" b="3810"/>
+            <wp:docPr id="17" name="Picture 17"/>
+            <wp:cNvGraphicFramePr>
+              <a:graphicFrameLocks xmlns:a="http://schemas.openxmlformats.org/drawingml/2006/main" noChangeAspect="1"/>
+            </wp:cNvGraphicFramePr>
+            <a:graphic xmlns:a="http://schemas.openxmlformats.org/drawingml/2006/main">
+              <a:graphicData uri="http://schemas.openxmlformats.org/drawingml/2006/picture">
+                <pic:pic xmlns:pic="http://schemas.openxmlformats.org/drawingml/2006/picture">
+                  <pic:nvPicPr>
+                    <pic:cNvPr id="0" name=""/>
+                    <pic:cNvPicPr/>
+                  </pic:nvPicPr>
+                  <pic:blipFill>
+                    <a:blip r:embed="rId22"/>
+                    <a:stretch>
+                      <a:fillRect/>
+                    </a:stretch>
+                  </pic:blipFill>
+                  <pic:spPr>
+                    <a:xfrm>
+                      <a:off x="0" y="0"/>
                       <a:ext cx="3632531" cy="3237282"/>
                     </a:xfrm>
                     <a:prstGeom prst="rect">
@@ -1058,7 +1234,6 @@
           </wp:inline>
         </w:drawing>
       </w:r>
-      <w:bookmarkEnd w:id="0"/>
     </w:p>
     <w:sectPr>
       <w:pgSz w:w="12240" w:h="15840"/>
@@ -2035,7 +2210,7 @@
 </file>
 
 <file path=customXml/itemProps1.xml><?xml version="1.0" encoding="utf-8"?>
-<ds:datastoreItem xmlns:ds="http://schemas.openxmlformats.org/officeDocument/2006/customXml" ds:itemID="{7D5001B1-F256-42ED-AC0C-EC362F15A2C1}">
+<ds:datastoreItem xmlns:ds="http://schemas.openxmlformats.org/officeDocument/2006/customXml" ds:itemID="{3882D483-E6F9-4A25-9616-E74136B19EA6}">
   <ds:schemaRefs>
     <ds:schemaRef ds:uri="http://schemas.openxmlformats.org/officeDocument/2006/bibliography"/>
   </ds:schemaRefs>

</xml_diff>

<commit_message>
Replace Wireframes.docx (Hamburger menu added)
</commit_message>
<xml_diff>
--- a/Wireframes/Wireframes.docx
+++ b/Wireframes/Wireframes.docx
@@ -313,7 +313,7 @@
           <w:sz w:val="24"/>
         </w:rPr>
         <w:lastRenderedPageBreak/>
-        <w:t>After Ride posted</w:t>
+        <w:t>Hamburger menu</w:t>
       </w:r>
     </w:p>
     <w:p>
@@ -329,10 +329,10 @@
           <w:noProof/>
         </w:rPr>
         <w:drawing>
-          <wp:inline distT="0" distB="0" distL="0" distR="0" wp14:anchorId="78ABFFF6" wp14:editId="798783DD">
-            <wp:extent cx="3664770" cy="3200400"/>
-            <wp:effectExtent l="0" t="0" r="0" b="0"/>
-            <wp:docPr id="14" name="Picture 14"/>
+          <wp:inline distT="0" distB="0" distL="0" distR="0" wp14:anchorId="260EF182" wp14:editId="799BE8C9">
+            <wp:extent cx="2605403" cy="4032913"/>
+            <wp:effectExtent l="0" t="0" r="5080" b="5715"/>
+            <wp:docPr id="4" name="Picture 4"/>
             <wp:cNvGraphicFramePr>
               <a:graphicFrameLocks xmlns:a="http://schemas.openxmlformats.org/drawingml/2006/main" noChangeAspect="1"/>
             </wp:cNvGraphicFramePr>
@@ -352,7 +352,7 @@
                   <pic:spPr>
                     <a:xfrm>
                       <a:off x="0" y="0"/>
-                      <a:ext cx="3678681" cy="3212549"/>
+                      <a:ext cx="2608591" cy="4037848"/>
                     </a:xfrm>
                     <a:prstGeom prst="rect">
                       <a:avLst/>
@@ -370,16 +370,14 @@
         <w:rPr>
           <w:b/>
           <w:sz w:val="24"/>
-          <w:szCs w:val="24"/>
-        </w:rPr>
-      </w:pPr>
-      <w:r>
-        <w:rPr>
-          <w:b/>
-          <w:sz w:val="24"/>
-          <w:szCs w:val="24"/>
-        </w:rPr>
-        <w:t>Driver Home</w:t>
+        </w:rPr>
+      </w:pPr>
+      <w:r>
+        <w:rPr>
+          <w:b/>
+          <w:sz w:val="24"/>
+        </w:rPr>
+        <w:t>After Ride posted</w:t>
       </w:r>
     </w:p>
     <w:p>
@@ -388,7 +386,6 @@
         <w:rPr>
           <w:b/>
           <w:sz w:val="24"/>
-          <w:szCs w:val="24"/>
         </w:rPr>
       </w:pPr>
       <w:r>
@@ -396,10 +393,10 @@
           <w:noProof/>
         </w:rPr>
         <w:drawing>
-          <wp:inline distT="0" distB="0" distL="0" distR="0" wp14:anchorId="2F4433F1" wp14:editId="66897BB1">
-            <wp:extent cx="2704062" cy="4148919"/>
-            <wp:effectExtent l="0" t="0" r="1270" b="4445"/>
-            <wp:docPr id="12" name="Picture 12"/>
+          <wp:inline distT="0" distB="0" distL="0" distR="0" wp14:anchorId="78ABFFF6" wp14:editId="798783DD">
+            <wp:extent cx="3664770" cy="3200400"/>
+            <wp:effectExtent l="0" t="0" r="0" b="0"/>
+            <wp:docPr id="14" name="Picture 14"/>
             <wp:cNvGraphicFramePr>
               <a:graphicFrameLocks xmlns:a="http://schemas.openxmlformats.org/drawingml/2006/main" noChangeAspect="1"/>
             </wp:cNvGraphicFramePr>
@@ -419,7 +416,7 @@
                   <pic:spPr>
                     <a:xfrm>
                       <a:off x="0" y="0"/>
-                      <a:ext cx="2709245" cy="4156871"/>
+                      <a:ext cx="3678681" cy="3212549"/>
                     </a:xfrm>
                     <a:prstGeom prst="rect">
                       <a:avLst/>
@@ -447,15 +444,7 @@
           <w:szCs w:val="24"/>
         </w:rPr>
         <w:lastRenderedPageBreak/>
-        <w:t>List of poolers</w:t>
-      </w:r>
-      <w:r>
-        <w:rPr>
-          <w:b/>
-          <w:sz w:val="24"/>
-          <w:szCs w:val="24"/>
-        </w:rPr>
-        <w:t xml:space="preserve"> (driver)</w:t>
+        <w:t>Driver Home</w:t>
       </w:r>
     </w:p>
     <w:p>
@@ -472,10 +461,10 @@
           <w:noProof/>
         </w:rPr>
         <w:drawing>
-          <wp:inline distT="0" distB="0" distL="0" distR="0" wp14:anchorId="290539F1" wp14:editId="488C97A2">
-            <wp:extent cx="2663907" cy="3289110"/>
-            <wp:effectExtent l="0" t="0" r="3175" b="6985"/>
-            <wp:docPr id="15" name="Picture 15"/>
+          <wp:inline distT="0" distB="0" distL="0" distR="0" wp14:anchorId="2F4433F1" wp14:editId="66897BB1">
+            <wp:extent cx="2518012" cy="3863459"/>
+            <wp:effectExtent l="0" t="0" r="0" b="3810"/>
+            <wp:docPr id="12" name="Picture 12"/>
             <wp:cNvGraphicFramePr>
               <a:graphicFrameLocks xmlns:a="http://schemas.openxmlformats.org/drawingml/2006/main" noChangeAspect="1"/>
             </wp:cNvGraphicFramePr>
@@ -495,7 +484,7 @@
                   <pic:spPr>
                     <a:xfrm>
                       <a:off x="0" y="0"/>
-                      <a:ext cx="2666585" cy="3292416"/>
+                      <a:ext cx="2526479" cy="3876450"/>
                     </a:xfrm>
                     <a:prstGeom prst="rect">
                       <a:avLst/>
@@ -522,25 +511,15 @@
           <w:sz w:val="24"/>
           <w:szCs w:val="24"/>
         </w:rPr>
-        <w:t xml:space="preserve">Previous </w:t>
-      </w:r>
-      <w:proofErr w:type="gramStart"/>
-      <w:r>
-        <w:rPr>
-          <w:b/>
-          <w:sz w:val="24"/>
-          <w:szCs w:val="24"/>
-        </w:rPr>
-        <w:t>rides(</w:t>
-      </w:r>
-      <w:proofErr w:type="gramEnd"/>
-      <w:r>
-        <w:rPr>
-          <w:b/>
-          <w:sz w:val="24"/>
-          <w:szCs w:val="24"/>
-        </w:rPr>
-        <w:t>User)</w:t>
+        <w:t>List of poolers</w:t>
+      </w:r>
+      <w:r>
+        <w:rPr>
+          <w:b/>
+          <w:sz w:val="24"/>
+          <w:szCs w:val="24"/>
+        </w:rPr>
+        <w:t xml:space="preserve"> (driver)</w:t>
       </w:r>
     </w:p>
     <w:p>
@@ -557,10 +536,10 @@
           <w:noProof/>
         </w:rPr>
         <w:drawing>
-          <wp:inline distT="0" distB="0" distL="0" distR="0" wp14:anchorId="01C2D29C" wp14:editId="2A1650D0">
-            <wp:extent cx="3121758" cy="4019266"/>
-            <wp:effectExtent l="0" t="0" r="2540" b="635"/>
-            <wp:docPr id="11" name="Picture 11"/>
+          <wp:inline distT="0" distB="0" distL="0" distR="0" wp14:anchorId="290539F1" wp14:editId="488C97A2">
+            <wp:extent cx="2597586" cy="3207224"/>
+            <wp:effectExtent l="0" t="0" r="0" b="0"/>
+            <wp:docPr id="15" name="Picture 15"/>
             <wp:cNvGraphicFramePr>
               <a:graphicFrameLocks xmlns:a="http://schemas.openxmlformats.org/drawingml/2006/main" noChangeAspect="1"/>
             </wp:cNvGraphicFramePr>
@@ -580,7 +559,7 @@
                   <pic:spPr>
                     <a:xfrm>
                       <a:off x="0" y="0"/>
-                      <a:ext cx="3124790" cy="4023170"/>
+                      <a:ext cx="2600197" cy="3210448"/>
                     </a:xfrm>
                     <a:prstGeom prst="rect">
                       <a:avLst/>
@@ -608,15 +587,25 @@
           <w:szCs w:val="24"/>
         </w:rPr>
         <w:lastRenderedPageBreak/>
-        <w:t>Accept or Reject Ride</w:t>
-      </w:r>
-      <w:r>
-        <w:rPr>
-          <w:b/>
-          <w:sz w:val="24"/>
-          <w:szCs w:val="24"/>
-        </w:rPr>
-        <w:t xml:space="preserve"> (Driver)</w:t>
+        <w:t xml:space="preserve">Previous </w:t>
+      </w:r>
+      <w:proofErr w:type="gramStart"/>
+      <w:r>
+        <w:rPr>
+          <w:b/>
+          <w:sz w:val="24"/>
+          <w:szCs w:val="24"/>
+        </w:rPr>
+        <w:t>rides(</w:t>
+      </w:r>
+      <w:proofErr w:type="gramEnd"/>
+      <w:r>
+        <w:rPr>
+          <w:b/>
+          <w:sz w:val="24"/>
+          <w:szCs w:val="24"/>
+        </w:rPr>
+        <w:t>User)</w:t>
       </w:r>
     </w:p>
     <w:p>
@@ -624,7 +613,8 @@
         <w:jc w:val="center"/>
         <w:rPr>
           <w:b/>
-          <w:sz w:val="40"/>
+          <w:sz w:val="24"/>
+          <w:szCs w:val="24"/>
         </w:rPr>
       </w:pPr>
       <w:r>
@@ -632,10 +622,10 @@
           <w:noProof/>
         </w:rPr>
         <w:drawing>
-          <wp:inline distT="0" distB="0" distL="0" distR="0" wp14:anchorId="0025C2CE" wp14:editId="43AF07F7">
-            <wp:extent cx="2709081" cy="3551282"/>
-            <wp:effectExtent l="0" t="0" r="0" b="0"/>
-            <wp:docPr id="5" name="Picture 5"/>
+          <wp:inline distT="0" distB="0" distL="0" distR="0" wp14:anchorId="01C2D29C" wp14:editId="2A1650D0">
+            <wp:extent cx="3121758" cy="4019266"/>
+            <wp:effectExtent l="0" t="0" r="2540" b="635"/>
+            <wp:docPr id="11" name="Picture 11"/>
             <wp:cNvGraphicFramePr>
               <a:graphicFrameLocks xmlns:a="http://schemas.openxmlformats.org/drawingml/2006/main" noChangeAspect="1"/>
             </wp:cNvGraphicFramePr>
@@ -655,7 +645,7 @@
                   <pic:spPr>
                     <a:xfrm>
                       <a:off x="0" y="0"/>
-                      <a:ext cx="2716610" cy="3561152"/>
+                      <a:ext cx="3124790" cy="4023170"/>
                     </a:xfrm>
                     <a:prstGeom prst="rect">
                       <a:avLst/>
@@ -682,31 +672,15 @@
           <w:sz w:val="24"/>
           <w:szCs w:val="24"/>
         </w:rPr>
-        <w:t>Ride Accepted</w:t>
-      </w:r>
-      <w:r>
-        <w:rPr>
-          <w:b/>
-          <w:sz w:val="24"/>
-          <w:szCs w:val="24"/>
-        </w:rPr>
-        <w:t xml:space="preserve"> </w:t>
-      </w:r>
-      <w:r>
-        <w:rPr>
-          <w:b/>
-          <w:sz w:val="24"/>
-          <w:szCs w:val="24"/>
-        </w:rPr>
-        <w:t xml:space="preserve">by driver </w:t>
-      </w:r>
-      <w:r>
-        <w:rPr>
-          <w:b/>
-          <w:sz w:val="24"/>
-          <w:szCs w:val="24"/>
-        </w:rPr>
-        <w:t>(User)</w:t>
+        <w:t>Accept or Reject Ride</w:t>
+      </w:r>
+      <w:r>
+        <w:rPr>
+          <w:b/>
+          <w:sz w:val="24"/>
+          <w:szCs w:val="24"/>
+        </w:rPr>
+        <w:t xml:space="preserve"> (Driver)</w:t>
       </w:r>
     </w:p>
     <w:p>
@@ -722,10 +696,10 @@
           <w:noProof/>
         </w:rPr>
         <w:drawing>
-          <wp:inline distT="0" distB="0" distL="0" distR="0" wp14:anchorId="66CED386" wp14:editId="2795AE06">
-            <wp:extent cx="4121624" cy="3493827"/>
-            <wp:effectExtent l="0" t="0" r="0" b="0"/>
-            <wp:docPr id="19" name="Picture 19"/>
+          <wp:inline distT="0" distB="0" distL="0" distR="0" wp14:anchorId="5A05FAD9" wp14:editId="32754AD2">
+            <wp:extent cx="2550727" cy="3343702"/>
+            <wp:effectExtent l="0" t="0" r="2540" b="0"/>
+            <wp:docPr id="5" name="Picture 5"/>
             <wp:cNvGraphicFramePr>
               <a:graphicFrameLocks xmlns:a="http://schemas.openxmlformats.org/drawingml/2006/main" noChangeAspect="1"/>
             </wp:cNvGraphicFramePr>
@@ -745,7 +719,7 @@
                   <pic:spPr>
                     <a:xfrm>
                       <a:off x="0" y="0"/>
-                      <a:ext cx="4124756" cy="3496482"/>
+                      <a:ext cx="2563546" cy="3360507"/>
                     </a:xfrm>
                     <a:prstGeom prst="rect">
                       <a:avLst/>
@@ -762,53 +736,61 @@
       <w:pPr>
         <w:rPr>
           <w:b/>
+          <w:sz w:val="24"/>
+          <w:szCs w:val="24"/>
+        </w:rPr>
+      </w:pPr>
+      <w:r>
+        <w:rPr>
+          <w:b/>
+          <w:sz w:val="24"/>
+          <w:szCs w:val="24"/>
+        </w:rPr>
+        <w:lastRenderedPageBreak/>
+        <w:t>Ride Accepted</w:t>
+      </w:r>
+      <w:r>
+        <w:rPr>
+          <w:b/>
+          <w:sz w:val="24"/>
+          <w:szCs w:val="24"/>
+        </w:rPr>
+        <w:t xml:space="preserve"> </w:t>
+      </w:r>
+      <w:r>
+        <w:rPr>
+          <w:b/>
+          <w:sz w:val="24"/>
+          <w:szCs w:val="24"/>
+        </w:rPr>
+        <w:t xml:space="preserve">by driver </w:t>
+      </w:r>
+      <w:r>
+        <w:rPr>
+          <w:b/>
+          <w:sz w:val="24"/>
+          <w:szCs w:val="24"/>
+        </w:rPr>
+        <w:t>(User)</w:t>
+      </w:r>
+    </w:p>
+    <w:p>
+      <w:pPr>
+        <w:jc w:val="center"/>
+        <w:rPr>
+          <w:b/>
           <w:sz w:val="40"/>
         </w:rPr>
       </w:pPr>
       <w:r>
         <w:rPr>
-          <w:b/>
-          <w:sz w:val="24"/>
-          <w:szCs w:val="24"/>
-        </w:rPr>
-        <w:lastRenderedPageBreak/>
-        <w:t xml:space="preserve">Driver Confirmation </w:t>
-      </w:r>
-      <w:r>
-        <w:rPr>
-          <w:b/>
-          <w:sz w:val="24"/>
-          <w:szCs w:val="24"/>
-        </w:rPr>
-        <w:t>SMS</w:t>
-      </w:r>
-      <w:r>
-        <w:rPr>
-          <w:b/>
-          <w:sz w:val="24"/>
-          <w:szCs w:val="24"/>
-        </w:rPr>
-        <w:t>:</w:t>
-      </w:r>
-    </w:p>
-    <w:p>
-      <w:pPr>
-        <w:jc w:val="center"/>
-        <w:rPr>
-          <w:b/>
-          <w:sz w:val="40"/>
-        </w:rPr>
-      </w:pPr>
-      <w:bookmarkStart w:id="0" w:name="_GoBack"/>
-      <w:r>
-        <w:rPr>
           <w:noProof/>
         </w:rPr>
         <w:drawing>
-          <wp:inline distT="0" distB="0" distL="0" distR="0" wp14:anchorId="49037E66" wp14:editId="090CA3D4">
-            <wp:extent cx="2252442" cy="3425588"/>
-            <wp:effectExtent l="0" t="0" r="0" b="3810"/>
-            <wp:docPr id="22" name="Picture 22"/>
+          <wp:inline distT="0" distB="0" distL="0" distR="0" wp14:anchorId="66CED386" wp14:editId="2795AE06">
+            <wp:extent cx="4121624" cy="3493827"/>
+            <wp:effectExtent l="0" t="0" r="0" b="0"/>
+            <wp:docPr id="19" name="Picture 19"/>
             <wp:cNvGraphicFramePr>
               <a:graphicFrameLocks xmlns:a="http://schemas.openxmlformats.org/drawingml/2006/main" noChangeAspect="1"/>
             </wp:cNvGraphicFramePr>
@@ -828,7 +810,7 @@
                   <pic:spPr>
                     <a:xfrm>
                       <a:off x="0" y="0"/>
-                      <a:ext cx="2252443" cy="3425589"/>
+                      <a:ext cx="4124756" cy="3496482"/>
                     </a:xfrm>
                     <a:prstGeom prst="rect">
                       <a:avLst/>
@@ -840,47 +822,37 @@
           </wp:inline>
         </w:drawing>
       </w:r>
-      <w:bookmarkEnd w:id="0"/>
-    </w:p>
-    <w:p>
-      <w:pPr>
-        <w:rPr>
-          <w:b/>
-          <w:sz w:val="24"/>
-          <w:szCs w:val="24"/>
-        </w:rPr>
-      </w:pPr>
-      <w:r>
-        <w:rPr>
-          <w:b/>
-          <w:sz w:val="24"/>
-          <w:szCs w:val="24"/>
-        </w:rPr>
-        <w:t xml:space="preserve">Ride </w:t>
-      </w:r>
-      <w:r>
-        <w:rPr>
-          <w:b/>
-          <w:sz w:val="24"/>
-          <w:szCs w:val="24"/>
-        </w:rPr>
-        <w:t>Rejection</w:t>
-      </w:r>
-      <w:r>
-        <w:rPr>
-          <w:b/>
-          <w:sz w:val="24"/>
-          <w:szCs w:val="24"/>
-        </w:rPr>
-        <w:t xml:space="preserve"> </w:t>
-      </w:r>
-      <w:r>
-        <w:rPr>
-          <w:b/>
-          <w:sz w:val="24"/>
-          <w:szCs w:val="24"/>
-        </w:rPr>
-        <w:t>SMS:</w:t>
+    </w:p>
+    <w:p>
+      <w:pPr>
+        <w:rPr>
+          <w:b/>
+          <w:sz w:val="40"/>
+        </w:rPr>
+      </w:pPr>
+      <w:r>
+        <w:rPr>
+          <w:b/>
+          <w:sz w:val="24"/>
+          <w:szCs w:val="24"/>
+        </w:rPr>
+        <w:t xml:space="preserve">Driver Confirmation </w:t>
+      </w:r>
+      <w:r>
+        <w:rPr>
+          <w:b/>
+          <w:sz w:val="24"/>
+          <w:szCs w:val="24"/>
+        </w:rPr>
+        <w:t>SMS</w:t>
+      </w:r>
+      <w:r>
+        <w:rPr>
+          <w:b/>
+          <w:sz w:val="24"/>
+          <w:szCs w:val="24"/>
+        </w:rPr>
+        <w:t>:</w:t>
       </w:r>
     </w:p>
     <w:p>
@@ -896,10 +868,10 @@
           <w:noProof/>
         </w:rPr>
         <w:drawing>
-          <wp:inline distT="0" distB="0" distL="0" distR="0" wp14:anchorId="1B8220AB" wp14:editId="34CDD381">
-            <wp:extent cx="2408829" cy="3928961"/>
-            <wp:effectExtent l="0" t="0" r="0" b="0"/>
-            <wp:docPr id="7" name="Picture 7"/>
+          <wp:inline distT="0" distB="0" distL="0" distR="0" wp14:anchorId="49037E66" wp14:editId="090CA3D4">
+            <wp:extent cx="2388358" cy="3632293"/>
+            <wp:effectExtent l="0" t="0" r="0" b="6350"/>
+            <wp:docPr id="22" name="Picture 22"/>
             <wp:cNvGraphicFramePr>
               <a:graphicFrameLocks xmlns:a="http://schemas.openxmlformats.org/drawingml/2006/main" noChangeAspect="1"/>
             </wp:cNvGraphicFramePr>
@@ -919,7 +891,7 @@
                   <pic:spPr>
                     <a:xfrm>
                       <a:off x="0" y="0"/>
-                      <a:ext cx="2421001" cy="3948815"/>
+                      <a:ext cx="2388955" cy="3633201"/>
                     </a:xfrm>
                     <a:prstGeom prst="rect">
                       <a:avLst/>
@@ -947,7 +919,31 @@
           <w:szCs w:val="24"/>
         </w:rPr>
         <w:lastRenderedPageBreak/>
-        <w:t>User code authentication (Driver)</w:t>
+        <w:t xml:space="preserve">Ride </w:t>
+      </w:r>
+      <w:r>
+        <w:rPr>
+          <w:b/>
+          <w:sz w:val="24"/>
+          <w:szCs w:val="24"/>
+        </w:rPr>
+        <w:t>Rejection</w:t>
+      </w:r>
+      <w:r>
+        <w:rPr>
+          <w:b/>
+          <w:sz w:val="24"/>
+          <w:szCs w:val="24"/>
+        </w:rPr>
+        <w:t xml:space="preserve"> </w:t>
+      </w:r>
+      <w:r>
+        <w:rPr>
+          <w:b/>
+          <w:sz w:val="24"/>
+          <w:szCs w:val="24"/>
+        </w:rPr>
+        <w:t>SMS:</w:t>
       </w:r>
     </w:p>
     <w:p>
@@ -955,8 +951,7 @@
         <w:jc w:val="center"/>
         <w:rPr>
           <w:b/>
-          <w:sz w:val="24"/>
-          <w:szCs w:val="24"/>
+          <w:sz w:val="40"/>
         </w:rPr>
       </w:pPr>
       <w:r>
@@ -964,10 +959,10 @@
           <w:noProof/>
         </w:rPr>
         <w:drawing>
-          <wp:inline distT="0" distB="0" distL="0" distR="0" wp14:anchorId="538A906D" wp14:editId="05D38403">
-            <wp:extent cx="2786703" cy="4053385"/>
-            <wp:effectExtent l="0" t="0" r="0" b="4445"/>
-            <wp:docPr id="20" name="Picture 20"/>
+          <wp:inline distT="0" distB="0" distL="0" distR="0" wp14:anchorId="1B8220AB" wp14:editId="34CDD381">
+            <wp:extent cx="2408829" cy="3928961"/>
+            <wp:effectExtent l="0" t="0" r="0" b="0"/>
+            <wp:docPr id="7" name="Picture 7"/>
             <wp:cNvGraphicFramePr>
               <a:graphicFrameLocks xmlns:a="http://schemas.openxmlformats.org/drawingml/2006/main" noChangeAspect="1"/>
             </wp:cNvGraphicFramePr>
@@ -987,7 +982,7 @@
                   <pic:spPr>
                     <a:xfrm>
                       <a:off x="0" y="0"/>
-                      <a:ext cx="2788596" cy="4056138"/>
+                      <a:ext cx="2421001" cy="3948815"/>
                     </a:xfrm>
                     <a:prstGeom prst="rect">
                       <a:avLst/>
@@ -1014,15 +1009,7 @@
           <w:sz w:val="24"/>
           <w:szCs w:val="24"/>
         </w:rPr>
-        <w:t>Route Map and details</w:t>
-      </w:r>
-      <w:r>
-        <w:rPr>
-          <w:b/>
-          <w:sz w:val="24"/>
-          <w:szCs w:val="24"/>
-        </w:rPr>
-        <w:t xml:space="preserve"> (Driver)</w:t>
+        <w:t>User code authentication (Driver)</w:t>
       </w:r>
     </w:p>
     <w:p>
@@ -1034,15 +1021,16 @@
           <w:szCs w:val="24"/>
         </w:rPr>
       </w:pPr>
+      <w:bookmarkStart w:id="0" w:name="_GoBack"/>
       <w:r>
         <w:rPr>
           <w:noProof/>
         </w:rPr>
         <w:drawing>
-          <wp:inline distT="0" distB="0" distL="0" distR="0" wp14:anchorId="6780A7C8" wp14:editId="3197C6BB">
-            <wp:extent cx="3336878" cy="3190411"/>
-            <wp:effectExtent l="0" t="0" r="0" b="0"/>
-            <wp:docPr id="18" name="Picture 18"/>
+          <wp:inline distT="0" distB="0" distL="0" distR="0" wp14:anchorId="538A906D" wp14:editId="05D38403">
+            <wp:extent cx="2197290" cy="3196056"/>
+            <wp:effectExtent l="0" t="0" r="0" b="4445"/>
+            <wp:docPr id="20" name="Picture 20"/>
             <wp:cNvGraphicFramePr>
               <a:graphicFrameLocks xmlns:a="http://schemas.openxmlformats.org/drawingml/2006/main" noChangeAspect="1"/>
             </wp:cNvGraphicFramePr>
@@ -1062,7 +1050,7 @@
                   <pic:spPr>
                     <a:xfrm>
                       <a:off x="0" y="0"/>
-                      <a:ext cx="3343475" cy="3196719"/>
+                      <a:ext cx="2200804" cy="3201167"/>
                     </a:xfrm>
                     <a:prstGeom prst="rect">
                       <a:avLst/>
@@ -1074,6 +1062,7 @@
           </wp:inline>
         </w:drawing>
       </w:r>
+      <w:bookmarkEnd w:id="0"/>
     </w:p>
     <w:p>
       <w:pPr>
@@ -1090,32 +1079,15 @@
           <w:szCs w:val="24"/>
         </w:rPr>
         <w:lastRenderedPageBreak/>
-        <w:t>Thank you for riding</w:t>
-      </w:r>
-      <w:r>
-        <w:rPr>
-          <w:b/>
-          <w:sz w:val="24"/>
-          <w:szCs w:val="24"/>
-        </w:rPr>
-        <w:t xml:space="preserve"> with fare (User and Driver)</w:t>
-      </w:r>
-    </w:p>
-    <w:p>
-      <w:pPr>
-        <w:rPr>
-          <w:b/>
-          <w:sz w:val="24"/>
-          <w:szCs w:val="24"/>
-        </w:rPr>
-      </w:pPr>
-      <w:r>
-        <w:rPr>
-          <w:b/>
-          <w:sz w:val="24"/>
-          <w:szCs w:val="24"/>
-        </w:rPr>
-        <w:t>User:</w:t>
+        <w:t>Route Map and details</w:t>
+      </w:r>
+      <w:r>
+        <w:rPr>
+          <w:b/>
+          <w:sz w:val="24"/>
+          <w:szCs w:val="24"/>
+        </w:rPr>
+        <w:t xml:space="preserve"> (Driver)</w:t>
       </w:r>
     </w:p>
     <w:p>
@@ -1132,10 +1104,10 @@
           <w:noProof/>
         </w:rPr>
         <w:drawing>
-          <wp:inline distT="0" distB="0" distL="0" distR="0" wp14:anchorId="72E2974E" wp14:editId="79D392F4">
-            <wp:extent cx="2326943" cy="3717255"/>
+          <wp:inline distT="0" distB="0" distL="0" distR="0" wp14:anchorId="6780A7C8" wp14:editId="3197C6BB">
+            <wp:extent cx="3336878" cy="3190411"/>
             <wp:effectExtent l="0" t="0" r="0" b="0"/>
-            <wp:docPr id="16" name="Picture 16"/>
+            <wp:docPr id="18" name="Picture 18"/>
             <wp:cNvGraphicFramePr>
               <a:graphicFrameLocks xmlns:a="http://schemas.openxmlformats.org/drawingml/2006/main" noChangeAspect="1"/>
             </wp:cNvGraphicFramePr>
@@ -1155,6 +1127,98 @@
                   <pic:spPr>
                     <a:xfrm>
                       <a:off x="0" y="0"/>
+                      <a:ext cx="3343475" cy="3196719"/>
+                    </a:xfrm>
+                    <a:prstGeom prst="rect">
+                      <a:avLst/>
+                    </a:prstGeom>
+                  </pic:spPr>
+                </pic:pic>
+              </a:graphicData>
+            </a:graphic>
+          </wp:inline>
+        </w:drawing>
+      </w:r>
+    </w:p>
+    <w:p>
+      <w:pPr>
+        <w:rPr>
+          <w:b/>
+          <w:sz w:val="24"/>
+          <w:szCs w:val="24"/>
+        </w:rPr>
+      </w:pPr>
+      <w:r>
+        <w:rPr>
+          <w:b/>
+          <w:sz w:val="24"/>
+          <w:szCs w:val="24"/>
+        </w:rPr>
+        <w:t>Thank you for riding</w:t>
+      </w:r>
+      <w:r>
+        <w:rPr>
+          <w:b/>
+          <w:sz w:val="24"/>
+          <w:szCs w:val="24"/>
+        </w:rPr>
+        <w:t xml:space="preserve"> with fare (User and Driver)</w:t>
+      </w:r>
+    </w:p>
+    <w:p>
+      <w:pPr>
+        <w:rPr>
+          <w:b/>
+          <w:sz w:val="24"/>
+          <w:szCs w:val="24"/>
+        </w:rPr>
+      </w:pPr>
+      <w:r>
+        <w:rPr>
+          <w:b/>
+          <w:sz w:val="24"/>
+          <w:szCs w:val="24"/>
+        </w:rPr>
+        <w:t>User:</w:t>
+      </w:r>
+    </w:p>
+    <w:p>
+      <w:pPr>
+        <w:jc w:val="center"/>
+        <w:rPr>
+          <w:b/>
+          <w:sz w:val="24"/>
+          <w:szCs w:val="24"/>
+        </w:rPr>
+      </w:pPr>
+      <w:r>
+        <w:rPr>
+          <w:noProof/>
+        </w:rPr>
+        <w:drawing>
+          <wp:inline distT="0" distB="0" distL="0" distR="0" wp14:anchorId="72E2974E" wp14:editId="79D392F4">
+            <wp:extent cx="2326943" cy="3717255"/>
+            <wp:effectExtent l="0" t="0" r="0" b="0"/>
+            <wp:docPr id="16" name="Picture 16"/>
+            <wp:cNvGraphicFramePr>
+              <a:graphicFrameLocks xmlns:a="http://schemas.openxmlformats.org/drawingml/2006/main" noChangeAspect="1"/>
+            </wp:cNvGraphicFramePr>
+            <a:graphic xmlns:a="http://schemas.openxmlformats.org/drawingml/2006/main">
+              <a:graphicData uri="http://schemas.openxmlformats.org/drawingml/2006/picture">
+                <pic:pic xmlns:pic="http://schemas.openxmlformats.org/drawingml/2006/picture">
+                  <pic:nvPicPr>
+                    <pic:cNvPr id="0" name=""/>
+                    <pic:cNvPicPr/>
+                  </pic:nvPicPr>
+                  <pic:blipFill>
+                    <a:blip r:embed="rId22"/>
+                    <a:stretch>
+                      <a:fillRect/>
+                    </a:stretch>
+                  </pic:blipFill>
+                  <pic:spPr>
+                    <a:xfrm>
+                      <a:off x="0" y="0"/>
                       <a:ext cx="2327670" cy="3718416"/>
                     </a:xfrm>
                     <a:prstGeom prst="rect">
@@ -1182,6 +1246,7 @@
           <w:sz w:val="24"/>
           <w:szCs w:val="24"/>
         </w:rPr>
+        <w:lastRenderedPageBreak/>
         <w:t>Driver:</w:t>
       </w:r>
     </w:p>
@@ -1214,7 +1279,7 @@
                     <pic:cNvPicPr/>
                   </pic:nvPicPr>
                   <pic:blipFill>
-                    <a:blip r:embed="rId22"/>
+                    <a:blip r:embed="rId23"/>
                     <a:stretch>
                       <a:fillRect/>
                     </a:stretch>
@@ -2210,7 +2275,7 @@
 </file>
 
 <file path=customXml/itemProps1.xml><?xml version="1.0" encoding="utf-8"?>
-<ds:datastoreItem xmlns:ds="http://schemas.openxmlformats.org/officeDocument/2006/customXml" ds:itemID="{3882D483-E6F9-4A25-9616-E74136B19EA6}">
+<ds:datastoreItem xmlns:ds="http://schemas.openxmlformats.org/officeDocument/2006/customXml" ds:itemID="{8982761E-2E9F-451C-876D-31E187A1381D}">
   <ds:schemaRefs>
     <ds:schemaRef ds:uri="http://schemas.openxmlformats.org/officeDocument/2006/bibliography"/>
   </ds:schemaRefs>

</xml_diff>